<commit_message>
3020 Hardware Vuln ass1 INPROG
</commit_message>
<xml_diff>
--- a/Fall 2025/CYBR3020 Vulnerabilities and Exploits/Assignments/Hardware Vulnerability Research/1- Research Paper HW Vulnerability v2025.1.docx
+++ b/Fall 2025/CYBR3020 Vulnerabilities and Exploits/Assignments/Hardware Vulnerability Research/1- Research Paper HW Vulnerability v2025.1.docx
@@ -731,21 +731,7 @@
             <w:rStyle w:val="Hyperlink"/>
             <w:rFonts w:ascii="Arial" w:eastAsia="Arial" w:hAnsi="Arial" w:cs="Arial"/>
           </w:rPr>
-          <w:t>https://meltdownattack.c</w:t>
-        </w:r>
-        <w:r>
-          <w:rPr>
-            <w:rStyle w:val="Hyperlink"/>
-            <w:rFonts w:ascii="Arial" w:eastAsia="Arial" w:hAnsi="Arial" w:cs="Arial"/>
-          </w:rPr>
-          <w:t>o</w:t>
-        </w:r>
-        <w:r>
-          <w:rPr>
-            <w:rStyle w:val="Hyperlink"/>
-            <w:rFonts w:ascii="Arial" w:eastAsia="Arial" w:hAnsi="Arial" w:cs="Arial"/>
-          </w:rPr>
-          <w:t>m/</w:t>
+          <w:t>https://meltdownattack.com/</w:t>
         </w:r>
       </w:hyperlink>
       <w:r>
@@ -803,7 +789,21 @@
             <w:rStyle w:val="Hyperlink"/>
             <w:rFonts w:ascii="Arial" w:eastAsia="Arial" w:hAnsi="Arial" w:cs="Arial"/>
           </w:rPr>
-          <w:t>https://www.grc.com/inspectre.htm</w:t>
+          <w:t>https://www.grc.com/ins</w:t>
+        </w:r>
+        <w:r>
+          <w:rPr>
+            <w:rStyle w:val="Hyperlink"/>
+            <w:rFonts w:ascii="Arial" w:eastAsia="Arial" w:hAnsi="Arial" w:cs="Arial"/>
+          </w:rPr>
+          <w:t>p</w:t>
+        </w:r>
+        <w:r>
+          <w:rPr>
+            <w:rStyle w:val="Hyperlink"/>
+            <w:rFonts w:ascii="Arial" w:eastAsia="Arial" w:hAnsi="Arial" w:cs="Arial"/>
+          </w:rPr>
+          <w:t>ectre.htm</w:t>
         </w:r>
       </w:hyperlink>
     </w:p>
@@ -825,7 +825,21 @@
             <w:rStyle w:val="Hyperlink"/>
             <w:rFonts w:ascii="Arial" w:eastAsia="Arial" w:hAnsi="Arial" w:cs="Arial"/>
           </w:rPr>
-          <w:t>https://unix.stackexchange.com/questions/554908/disable-spectre-and-meltdown-mitigations</w:t>
+          <w:t>https://unix.stackexchange.com/questions/554</w:t>
+        </w:r>
+        <w:r>
+          <w:rPr>
+            <w:rStyle w:val="Hyperlink"/>
+            <w:rFonts w:ascii="Arial" w:eastAsia="Arial" w:hAnsi="Arial" w:cs="Arial"/>
+          </w:rPr>
+          <w:t>9</w:t>
+        </w:r>
+        <w:r>
+          <w:rPr>
+            <w:rStyle w:val="Hyperlink"/>
+            <w:rFonts w:ascii="Arial" w:eastAsia="Arial" w:hAnsi="Arial" w:cs="Arial"/>
+          </w:rPr>
+          <w:t>08/disable-spectre-and-meltdown-mitigations</w:t>
         </w:r>
       </w:hyperlink>
       <w:r>
@@ -854,7 +868,21 @@
             <w:rStyle w:val="Hyperlink"/>
             <w:rFonts w:ascii="Arial" w:eastAsia="Arial" w:hAnsi="Arial" w:cs="Arial"/>
           </w:rPr>
-          <w:t>https://superuser.com/questions/1283619/how-to-turn-off-kpti-to-improve-performance-in-fedora</w:t>
+          <w:t>https://superuser.com/qu</w:t>
+        </w:r>
+        <w:r>
+          <w:rPr>
+            <w:rStyle w:val="Hyperlink"/>
+            <w:rFonts w:ascii="Arial" w:eastAsia="Arial" w:hAnsi="Arial" w:cs="Arial"/>
+          </w:rPr>
+          <w:t>e</w:t>
+        </w:r>
+        <w:r>
+          <w:rPr>
+            <w:rStyle w:val="Hyperlink"/>
+            <w:rFonts w:ascii="Arial" w:eastAsia="Arial" w:hAnsi="Arial" w:cs="Arial"/>
+          </w:rPr>
+          <w:t>stions/1283619/how-to-turn-off-kpti-to-improve-performance-in-fedora</w:t>
         </w:r>
       </w:hyperlink>
       <w:r>
@@ -1171,6 +1199,101 @@
       </w:r>
     </w:p>
     <w:p/>
+    <w:p/>
+    <w:p>
+      <w:r>
+        <w:t>Screen Recorder:</w:t>
+      </w:r>
+    </w:p>
+    <w:p>
+      <w:hyperlink r:id="rId19" w:history="1">
+        <w:r>
+          <w:rPr>
+            <w:rStyle w:val="Hyperlink"/>
+          </w:rPr>
+          <w:t>https://www.youtube.com/watch?v=xoe9ZOzlfnQ</w:t>
+        </w:r>
+      </w:hyperlink>
+    </w:p>
+    <w:p>
+      <w:pPr>
+        <w:pBdr>
+          <w:bottom w:val="double" w:sz="6" w:space="1" w:color="auto"/>
+        </w:pBdr>
+      </w:pPr>
+    </w:p>
+    <w:p>
+      <w:pPr>
+        <w:pBdr>
+          <w:bottom w:val="double" w:sz="6" w:space="1" w:color="auto"/>
+        </w:pBdr>
+      </w:pPr>
+      <w:r>
+        <w:t xml:space="preserve">part of it demonstrating the PoC – can use tech </w:t>
+      </w:r>
+      <w:proofErr w:type="spellStart"/>
+      <w:r>
+        <w:t>jardon</w:t>
+      </w:r>
+      <w:proofErr w:type="spellEnd"/>
+      <w:r>
+        <w:t xml:space="preserve"> </w:t>
+      </w:r>
+      <w:proofErr w:type="spellStart"/>
+      <w:r>
+        <w:t>ot</w:t>
+      </w:r>
+      <w:proofErr w:type="spellEnd"/>
+      <w:r>
+        <w:t xml:space="preserve"> not. </w:t>
+      </w:r>
+    </w:p>
+    <w:p>
+      <w:pPr>
+        <w:pBdr>
+          <w:bottom w:val="double" w:sz="6" w:space="1" w:color="auto"/>
+        </w:pBdr>
+      </w:pPr>
+      <w:r>
+        <w:t>Report, POC, code is a separate file each.</w:t>
+      </w:r>
+    </w:p>
+    <w:p>
+      <w:pPr>
+        <w:pBdr>
+          <w:bottom w:val="double" w:sz="6" w:space="1" w:color="auto"/>
+        </w:pBdr>
+      </w:pPr>
+    </w:p>
+    <w:p>
+      <w:r>
+        <w:t>For Physical vulnerability assignment #2:</w:t>
+      </w:r>
+    </w:p>
+    <w:p>
+      <w:pPr>
+        <w:pStyle w:val="ListParagraph"/>
+        <w:numPr>
+          <w:ilvl w:val="0"/>
+          <w:numId w:val="5"/>
+        </w:numPr>
+      </w:pPr>
+      <w:r>
+        <w:t>shodan.io</w:t>
+      </w:r>
+    </w:p>
+    <w:p>
+      <w:pPr>
+        <w:pStyle w:val="ListParagraph"/>
+        <w:numPr>
+          <w:ilvl w:val="0"/>
+          <w:numId w:val="5"/>
+        </w:numPr>
+      </w:pPr>
+      <w:r>
+        <w:t>https://edmontontrafficcam.com/</w:t>
+      </w:r>
+    </w:p>
     <w:sectPr>
       <w:pgSz w:w="12240" w:h="15840"/>
       <w:pgMar w:top="1440" w:right="1440" w:bottom="1440" w:left="1440" w:header="720" w:footer="720" w:gutter="0"/>
@@ -1410,6 +1533,119 @@
     </w:lvl>
   </w:abstractNum>
   <w:abstractNum w:abstractNumId="2" w15:restartNumberingAfterBreak="0">
+    <w:nsid w:val="56F6712C"/>
+    <w:multiLevelType w:val="hybridMultilevel"/>
+    <w:tmpl w:val="3E06C4EA"/>
+    <w:lvl w:ilvl="0" w:tplc="EF680886">
+      <w:start w:val="8"/>
+      <w:numFmt w:val="bullet"/>
+      <w:lvlText w:val="-"/>
+      <w:lvlJc w:val="left"/>
+      <w:pPr>
+        <w:ind w:left="720" w:hanging="360"/>
+      </w:pPr>
+      <w:rPr>
+        <w:rFonts w:ascii="Calibri" w:eastAsiaTheme="minorHAnsi" w:hAnsi="Calibri" w:cs="Calibri" w:hint="default"/>
+      </w:rPr>
+    </w:lvl>
+    <w:lvl w:ilvl="1" w:tplc="10090003" w:tentative="1">
+      <w:start w:val="1"/>
+      <w:numFmt w:val="bullet"/>
+      <w:lvlText w:val="o"/>
+      <w:lvlJc w:val="left"/>
+      <w:pPr>
+        <w:ind w:left="1440" w:hanging="360"/>
+      </w:pPr>
+      <w:rPr>
+        <w:rFonts w:ascii="Courier New" w:hAnsi="Courier New" w:cs="Courier New" w:hint="default"/>
+      </w:rPr>
+    </w:lvl>
+    <w:lvl w:ilvl="2" w:tplc="10090005" w:tentative="1">
+      <w:start w:val="1"/>
+      <w:numFmt w:val="bullet"/>
+      <w:lvlText w:val=""/>
+      <w:lvlJc w:val="left"/>
+      <w:pPr>
+        <w:ind w:left="2160" w:hanging="360"/>
+      </w:pPr>
+      <w:rPr>
+        <w:rFonts w:ascii="Wingdings" w:hAnsi="Wingdings" w:hint="default"/>
+      </w:rPr>
+    </w:lvl>
+    <w:lvl w:ilvl="3" w:tplc="10090001" w:tentative="1">
+      <w:start w:val="1"/>
+      <w:numFmt w:val="bullet"/>
+      <w:lvlText w:val=""/>
+      <w:lvlJc w:val="left"/>
+      <w:pPr>
+        <w:ind w:left="2880" w:hanging="360"/>
+      </w:pPr>
+      <w:rPr>
+        <w:rFonts w:ascii="Symbol" w:hAnsi="Symbol" w:hint="default"/>
+      </w:rPr>
+    </w:lvl>
+    <w:lvl w:ilvl="4" w:tplc="10090003" w:tentative="1">
+      <w:start w:val="1"/>
+      <w:numFmt w:val="bullet"/>
+      <w:lvlText w:val="o"/>
+      <w:lvlJc w:val="left"/>
+      <w:pPr>
+        <w:ind w:left="3600" w:hanging="360"/>
+      </w:pPr>
+      <w:rPr>
+        <w:rFonts w:ascii="Courier New" w:hAnsi="Courier New" w:cs="Courier New" w:hint="default"/>
+      </w:rPr>
+    </w:lvl>
+    <w:lvl w:ilvl="5" w:tplc="10090005" w:tentative="1">
+      <w:start w:val="1"/>
+      <w:numFmt w:val="bullet"/>
+      <w:lvlText w:val=""/>
+      <w:lvlJc w:val="left"/>
+      <w:pPr>
+        <w:ind w:left="4320" w:hanging="360"/>
+      </w:pPr>
+      <w:rPr>
+        <w:rFonts w:ascii="Wingdings" w:hAnsi="Wingdings" w:hint="default"/>
+      </w:rPr>
+    </w:lvl>
+    <w:lvl w:ilvl="6" w:tplc="10090001" w:tentative="1">
+      <w:start w:val="1"/>
+      <w:numFmt w:val="bullet"/>
+      <w:lvlText w:val=""/>
+      <w:lvlJc w:val="left"/>
+      <w:pPr>
+        <w:ind w:left="5040" w:hanging="360"/>
+      </w:pPr>
+      <w:rPr>
+        <w:rFonts w:ascii="Symbol" w:hAnsi="Symbol" w:hint="default"/>
+      </w:rPr>
+    </w:lvl>
+    <w:lvl w:ilvl="7" w:tplc="10090003" w:tentative="1">
+      <w:start w:val="1"/>
+      <w:numFmt w:val="bullet"/>
+      <w:lvlText w:val="o"/>
+      <w:lvlJc w:val="left"/>
+      <w:pPr>
+        <w:ind w:left="5760" w:hanging="360"/>
+      </w:pPr>
+      <w:rPr>
+        <w:rFonts w:ascii="Courier New" w:hAnsi="Courier New" w:cs="Courier New" w:hint="default"/>
+      </w:rPr>
+    </w:lvl>
+    <w:lvl w:ilvl="8" w:tplc="10090005" w:tentative="1">
+      <w:start w:val="1"/>
+      <w:numFmt w:val="bullet"/>
+      <w:lvlText w:val=""/>
+      <w:lvlJc w:val="left"/>
+      <w:pPr>
+        <w:ind w:left="6480" w:hanging="360"/>
+      </w:pPr>
+      <w:rPr>
+        <w:rFonts w:ascii="Wingdings" w:hAnsi="Wingdings" w:hint="default"/>
+      </w:rPr>
+    </w:lvl>
+  </w:abstractNum>
+  <w:abstractNum w:abstractNumId="3" w15:restartNumberingAfterBreak="0">
     <w:nsid w:val="64736AF2"/>
     <w:multiLevelType w:val="hybridMultilevel"/>
     <w:tmpl w:val="44C0DAA4"/>
@@ -1522,7 +1758,7 @@
       </w:rPr>
     </w:lvl>
   </w:abstractNum>
-  <w:abstractNum w:abstractNumId="3" w15:restartNumberingAfterBreak="0">
+  <w:abstractNum w:abstractNumId="4" w15:restartNumberingAfterBreak="0">
     <w:nsid w:val="6858523C"/>
     <w:multiLevelType w:val="hybridMultilevel"/>
     <w:tmpl w:val="0AC6B606"/>
@@ -1639,13 +1875,16 @@
     <w:abstractNumId w:val="1"/>
   </w:num>
   <w:num w:numId="2" w16cid:durableId="661086879">
-    <w:abstractNumId w:val="2"/>
+    <w:abstractNumId w:val="3"/>
   </w:num>
   <w:num w:numId="3" w16cid:durableId="106781963">
     <w:abstractNumId w:val="0"/>
   </w:num>
   <w:num w:numId="4" w16cid:durableId="2095978563">
-    <w:abstractNumId w:val="3"/>
+    <w:abstractNumId w:val="4"/>
+  </w:num>
+  <w:num w:numId="5" w16cid:durableId="902637046">
+    <w:abstractNumId w:val="2"/>
   </w:num>
 </w:numbering>
 </file>
@@ -2093,7 +2332,6 @@
   <w:style w:type="character" w:default="1" w:styleId="DefaultParagraphFont">
     <w:name w:val="Default Paragraph Font"/>
     <w:uiPriority w:val="1"/>
-    <w:semiHidden/>
     <w:unhideWhenUsed/>
   </w:style>
   <w:style w:type="table" w:default="1" w:styleId="TableNormal">
@@ -2593,15 +2831,6 @@
 </file>
 
 <file path=customXml/item2.xml><?xml version="1.0" encoding="utf-8"?>
-<?mso-contentType ?>
-<FormTemplates xmlns="http://schemas.microsoft.com/sharepoint/v3/contenttype/forms">
-  <Display>DocumentLibraryForm</Display>
-  <Edit>DocumentLibraryForm</Edit>
-  <New>DocumentLibraryForm</New>
-</FormTemplates>
-</file>
-
-<file path=customXml/item3.xml><?xml version="1.0" encoding="utf-8"?>
 <ct:contentTypeSchema xmlns:ct="http://schemas.microsoft.com/office/2006/metadata/contentType" xmlns:ma="http://schemas.microsoft.com/office/2006/metadata/properties/metaAttributes" ct:_="" ma:_="" ma:contentTypeName="Document" ma:contentTypeID="0x0101006845CBA45D66514C94021EECD50E73DD" ma:contentTypeVersion="17" ma:contentTypeDescription="Create a new document." ma:contentTypeScope="" ma:versionID="09fddaba3cf52eeac17f62eda667e60e">
   <xsd:schema xmlns:xsd="http://www.w3.org/2001/XMLSchema" xmlns:xs="http://www.w3.org/2001/XMLSchema" xmlns:p="http://schemas.microsoft.com/office/2006/metadata/properties" xmlns:ns2="d7e6c23a-007f-45a1-9a2e-6f9c782b9ab2" xmlns:ns3="96a51d45-16b5-40df-b25b-97f43ab630b8" xmlns:ns4="52bb52fc-fb4a-47ec-96af-1ca16eda3341" targetNamespace="http://schemas.microsoft.com/office/2006/metadata/properties" ma:root="true" ma:fieldsID="2af687b804a0584097da4c1691565fd8" ns2:_="" ns3:_="" ns4:_="">
     <xsd:import namespace="d7e6c23a-007f-45a1-9a2e-6f9c782b9ab2"/>
@@ -2855,6 +3084,15 @@
 </ct:contentTypeSchema>
 </file>
 
+<file path=customXml/item3.xml><?xml version="1.0" encoding="utf-8"?>
+<?mso-contentType ?>
+<FormTemplates xmlns="http://schemas.microsoft.com/sharepoint/v3/contenttype/forms">
+  <Display>DocumentLibraryForm</Display>
+  <Edit>DocumentLibraryForm</Edit>
+  <New>DocumentLibraryForm</New>
+</FormTemplates>
+</file>
+
 <file path=customXml/itemProps1.xml><?xml version="1.0" encoding="utf-8"?>
 <ds:datastoreItem xmlns:ds="http://schemas.openxmlformats.org/officeDocument/2006/customXml" ds:itemID="{5508DDD3-941E-4D91-B362-3671C1752FA8}">
   <ds:schemaRefs>
@@ -2868,14 +3106,6 @@
 </file>
 
 <file path=customXml/itemProps2.xml><?xml version="1.0" encoding="utf-8"?>
-<ds:datastoreItem xmlns:ds="http://schemas.openxmlformats.org/officeDocument/2006/customXml" ds:itemID="{E7C730ED-6A7F-46D9-8CEC-D57B32EB2720}">
-  <ds:schemaRefs>
-    <ds:schemaRef ds:uri="http://schemas.microsoft.com/sharepoint/v3/contenttype/forms"/>
-  </ds:schemaRefs>
-</ds:datastoreItem>
-</file>
-
-<file path=customXml/itemProps3.xml><?xml version="1.0" encoding="utf-8"?>
 <ds:datastoreItem xmlns:ds="http://schemas.openxmlformats.org/officeDocument/2006/customXml" ds:itemID="{8178231C-9361-4D8A-8E83-4E8DA4711FC8}">
   <ds:schemaRefs>
     <ds:schemaRef ds:uri="http://schemas.microsoft.com/office/2006/metadata/contentType"/>
@@ -2893,4 +3123,12 @@
     <ds:schemaRef ds:uri="http://schemas.microsoft.com/internal/obd"/>
   </ds:schemaRefs>
 </ds:datastoreItem>
+</file>
+
+<file path=customXml/itemProps3.xml><?xml version="1.0" encoding="utf-8"?>
+<ds:datastoreItem xmlns:ds="http://schemas.openxmlformats.org/officeDocument/2006/customXml" ds:itemID="{E7C730ED-6A7F-46D9-8CEC-D57B32EB2720}">
+  <ds:schemaRefs>
+    <ds:schemaRef ds:uri="http://schemas.microsoft.com/sharepoint/v3/contenttype/forms"/>
+  </ds:schemaRefs>
+</ds:datastoreItem>
 </file>
</xml_diff>